<commit_message>
hw 2 so far
</commit_message>
<xml_diff>
--- a/homework2/homework 2 algorithms v2.docx
+++ b/homework2/homework 2 algorithms v2.docx
@@ -5,7 +5,7 @@
     <w:p>
       <w:pPr>
         <w:spacing w:before="55" w:after="0" w:line="240" w:lineRule="auto"/>
-        <w:ind w:left="100" w:right="-20"/>
+        <w:ind w:right="-20"/>
         <w:rPr>
           <w:rFonts w:ascii="Arial" w:eastAsia="Arial" w:hAnsi="Arial" w:cs="Arial"/>
           <w:b/>
@@ -75,6 +75,8 @@
         </w:rPr>
         <w:t>2</w:t>
       </w:r>
+      <w:bookmarkStart w:id="0" w:name="_GoBack"/>
+      <w:bookmarkEnd w:id="0"/>
     </w:p>
     <w:p>
       <w:pPr>
@@ -3180,7 +3182,17 @@
                 <w:sz w:val="20"/>
                 <w:szCs w:val="20"/>
               </w:rPr>
-              <w:t xml:space="preserve"> &gt; g since polynomials dominate log</w:t>
+              <w:t xml:space="preserve"> &gt; </w:t>
+            </w:r>
+            <w:r>
+              <w:rPr>
+                <w:rFonts w:ascii="Arial" w:eastAsia="Arial" w:hAnsi="Arial" w:cs="Arial"/>
+                <w:spacing w:val="-1"/>
+                <w:sz w:val="20"/>
+                <w:szCs w:val="20"/>
+              </w:rPr>
+              <w:lastRenderedPageBreak/>
+              <w:t>g since polynomials dominate log</w:t>
             </w:r>
           </w:p>
         </w:tc>
@@ -4641,6 +4653,7 @@
         <w:widowControl/>
         <w:spacing w:after="0"/>
         <w:sectPr>
+          <w:footerReference w:type="default" r:id="rId8"/>
           <w:pgSz w:w="12240" w:h="15840"/>
           <w:pgMar w:top="1340" w:right="1340" w:bottom="1400" w:left="1340" w:header="0" w:footer="1213" w:gutter="0"/>
           <w:cols w:space="720"/>
@@ -5409,7 +5422,7 @@
       </w:r>
     </w:p>
     <w:p>
-      <w:hyperlink r:id="rId6" w:history="1">
+      <w:hyperlink r:id="rId9" w:history="1">
         <w:r>
           <w:rPr>
             <w:rStyle w:val="Hyperlink"/>
@@ -5575,7 +5588,7 @@
         </w:rPr>
         <w:t xml:space="preserve">ompute the power by using the </w:t>
       </w:r>
-      <w:hyperlink r:id="rId7" w:history="1">
+      <w:hyperlink r:id="rId10" w:history="1">
         <w:r>
           <w:rPr>
             <w:rFonts w:ascii="Times New Roman" w:eastAsia="Times New Roman" w:hAnsi="Times New Roman" w:cs="Times New Roman"/>
@@ -7741,7 +7754,7 @@
         </w:rPr>
         <w:t xml:space="preserve">As </w:t>
       </w:r>
-      <w:hyperlink r:id="rId8" w:history="1">
+      <w:hyperlink r:id="rId11" w:history="1">
         <w:r>
           <w:rPr>
             <w:rStyle w:val="Hyperlink"/>
@@ -8310,7 +8323,7 @@
       </w:r>
     </w:p>
     <w:p>
-      <w:hyperlink r:id="rId9" w:history="1">
+      <w:hyperlink r:id="rId12" w:history="1">
         <w:r>
           <w:rPr>
             <w:rStyle w:val="Hyperlink"/>
@@ -8410,6 +8423,28 @@
       </w:r>
     </w:p>
     <w:p>
+      <w:r>
+        <w:t xml:space="preserve">First, </w:t>
+      </w:r>
+      <w:proofErr w:type="spellStart"/>
+      <w:r>
+        <w:t>irb</w:t>
+      </w:r>
+      <w:proofErr w:type="spellEnd"/>
+      <w:r>
+        <w:t xml:space="preserve"> ruby says: </w:t>
+      </w:r>
+      <w:r>
+        <w:t>(4**1536 - 9**4824) % 35</w:t>
+      </w:r>
+      <w:r>
+        <w:t xml:space="preserve"> </w:t>
+      </w:r>
+      <w:r>
+        <w:t>= 0 so it is divisible.</w:t>
+      </w:r>
+    </w:p>
+    <w:p>
       <w:proofErr w:type="gramStart"/>
       <w:r>
         <w:t>page</w:t>
@@ -8418,7 +8453,7 @@
       <w:r>
         <w:t xml:space="preserve"> 6 of </w:t>
       </w:r>
-      <w:hyperlink r:id="rId10" w:history="1">
+      <w:hyperlink r:id="rId13" w:history="1">
         <w:r>
           <w:rPr>
             <w:rStyle w:val="Hyperlink"/>
@@ -8805,7 +8840,7 @@
       </w:r>
     </w:p>
     <w:p>
-      <w:hyperlink r:id="rId11" w:history="1">
+      <w:hyperlink r:id="rId14" w:history="1">
         <w:r>
           <w:rPr>
             <w:rStyle w:val="Hyperlink"/>
@@ -9103,6 +9138,7 @@
           <w:sz w:val="22"/>
           <w:szCs w:val="22"/>
         </w:rPr>
+        <w:lastRenderedPageBreak/>
         <w:t>Hence the difference is a multiple of</w:t>
       </w:r>
       <w:r>
@@ -9140,7 +9176,6 @@
           <w:sz w:val="22"/>
           <w:szCs w:val="22"/>
         </w:rPr>
-        <w:lastRenderedPageBreak/>
         <w:t xml:space="preserve">1.16) </w:t>
       </w:r>
       <w:r>
@@ -9795,7 +9830,7 @@
           <w:b/>
         </w:rPr>
       </w:pPr>
-      <w:hyperlink r:id="rId12" w:history="1">
+      <w:hyperlink r:id="rId15" w:history="1">
         <w:r>
           <w:rPr>
             <w:rStyle w:val="Hyperlink"/>
@@ -9859,6 +9894,45 @@
     </w:p>
     <w:p>
       <w:pPr>
+        <w:rPr>
+          <w:b/>
+        </w:rPr>
+      </w:pPr>
+      <w:r>
+        <w:rPr>
+          <w:b/>
+        </w:rPr>
+        <w:t xml:space="preserve">Also, </w:t>
+      </w:r>
+      <w:proofErr w:type="spellStart"/>
+      <w:r>
+        <w:rPr>
+          <w:b/>
+        </w:rPr>
+        <w:t>irb</w:t>
+      </w:r>
+      <w:proofErr w:type="spellEnd"/>
+      <w:r>
+        <w:rPr>
+          <w:b/>
+        </w:rPr>
+        <w:t xml:space="preserve"> says: </w:t>
+      </w:r>
+      <w:r>
+        <w:rPr>
+          <w:b/>
+        </w:rPr>
+        <w:t>(2**125) % 127</w:t>
+      </w:r>
+      <w:r>
+        <w:rPr>
+          <w:b/>
+        </w:rPr>
+        <w:t xml:space="preserve"> = 64.</w:t>
+      </w:r>
+    </w:p>
+    <w:p>
+      <w:pPr>
         <w:pStyle w:val="BodyText"/>
         <w:spacing w:before="1"/>
         <w:rPr>
@@ -9878,7 +9952,7 @@
           <w:szCs w:val="22"/>
         </w:rPr>
       </w:pPr>
-      <w:hyperlink r:id="rId13" w:history="1">
+      <w:hyperlink r:id="rId16" w:history="1">
         <w:r>
           <w:rPr>
             <w:rStyle w:val="Hyperlink"/>
@@ -10267,15 +10341,7 @@
       </w:pPr>
     </w:p>
     <w:p>
-      <w:pPr>
-        <w:rPr>
-          <w:u w:val="single"/>
-        </w:rPr>
-      </w:pPr>
-      <w:r>
-        <w:rPr>
-          <w:u w:val="single"/>
-        </w:rPr>
+      <w:r>
         <w:t>1.33)</w:t>
       </w:r>
     </w:p>
@@ -10331,7 +10397,7 @@
         </w:rPr>
         <w:t xml:space="preserve"> modified slightly from (</w:t>
       </w:r>
-      <w:hyperlink r:id="rId14" w:history="1">
+      <w:hyperlink r:id="rId17" w:history="1">
         <w:r>
           <w:rPr>
             <w:rStyle w:val="Hyperlink"/>
@@ -10511,6 +10577,7 @@
           <w:sz w:val="20"/>
           <w:szCs w:val="20"/>
         </w:rPr>
+        <w:lastRenderedPageBreak/>
         <w:t>end</w:t>
       </w:r>
       <w:proofErr w:type="gramEnd"/>
@@ -10526,7 +10593,13 @@
       </w:r>
       <w:proofErr w:type="gramEnd"/>
       <w:r>
-        <w:t xml:space="preserve"> b is the product divided by the greatest common divisor. I.e. </w:t>
+        <w:t xml:space="preserve"> b is the product divided by the greatest common divisor. </w:t>
+      </w:r>
+      <w:r>
+        <w:br/>
+      </w:r>
+      <w:r>
+        <w:t xml:space="preserve">I.e. </w:t>
       </w:r>
       <w:proofErr w:type="gramStart"/>
       <w:r>
@@ -10547,7 +10620,7 @@
       <w:r>
         <w:t xml:space="preserve"> (</w:t>
       </w:r>
-      <w:hyperlink r:id="rId15" w:history="1">
+      <w:hyperlink r:id="rId18" w:history="1">
         <w:r>
           <w:rPr>
             <w:rStyle w:val="Hyperlink"/>
@@ -11002,10 +11075,7 @@
       </w:r>
       <w:proofErr w:type="gramEnd"/>
     </w:p>
-    <w:p>
-      <w:bookmarkStart w:id="0" w:name="_GoBack"/>
-      <w:bookmarkEnd w:id="0"/>
-    </w:p>
+    <w:p/>
     <w:p>
       <w:r>
         <w:t xml:space="preserve"># </w:t>
@@ -11149,81 +11219,11 @@
       </w:r>
     </w:p>
     <w:p>
-      <m:oMath>
-        <m:sSup>
-          <m:sSupPr>
-            <m:ctrlPr>
-              <w:rPr>
-                <w:rFonts w:ascii="Cambria Math" w:hAnsi="Cambria Math"/>
-                <w:i/>
-              </w:rPr>
-            </m:ctrlPr>
-          </m:sSupPr>
-          <m:e>
-            <m:r>
-              <w:rPr>
-                <w:rFonts w:ascii="Cambria Math" w:hAnsi="Cambria Math"/>
-              </w:rPr>
-              <m:t>a</m:t>
-            </m:r>
-          </m:e>
-          <m:sup>
-            <m:sSup>
-              <m:sSupPr>
-                <m:ctrlPr>
-                  <w:rPr>
-                    <w:rFonts w:ascii="Cambria Math" w:hAnsi="Cambria Math"/>
-                    <w:i/>
-                  </w:rPr>
-                </m:ctrlPr>
-              </m:sSupPr>
-              <m:e>
-                <m:r>
-                  <w:rPr>
-                    <w:rFonts w:ascii="Cambria Math" w:hAnsi="Cambria Math"/>
-                  </w:rPr>
-                  <m:t>b</m:t>
-                </m:r>
-              </m:e>
-              <m:sup>
-                <m:r>
-                  <w:rPr>
-                    <w:rFonts w:ascii="Cambria Math" w:hAnsi="Cambria Math"/>
-                  </w:rPr>
-                  <m:t>c</m:t>
-                </m:r>
-              </m:sup>
-            </m:sSup>
-            <m:r>
-              <w:rPr>
-                <w:rFonts w:ascii="Cambria Math" w:hAnsi="Cambria Math"/>
-              </w:rPr>
-              <m:t>mod(p-1)</m:t>
-            </m:r>
-          </m:sup>
-        </m:sSup>
-      </m:oMath>
-      <w:r>
-        <w:rPr>
-          <w:rFonts w:eastAsiaTheme="minorEastAsia"/>
-        </w:rPr>
-        <w:t xml:space="preserve"> </w:t>
-      </w:r>
-      <w:proofErr w:type="gramStart"/>
-      <w:r>
-        <w:rPr>
-          <w:rFonts w:eastAsiaTheme="minorEastAsia"/>
-        </w:rPr>
-        <w:t>mod</w:t>
-      </w:r>
-      <w:proofErr w:type="gramEnd"/>
-      <w:r>
-        <w:rPr>
-          <w:rFonts w:eastAsiaTheme="minorEastAsia"/>
-        </w:rPr>
-        <w:t xml:space="preserve"> p</w:t>
+      <w:r>
+        <w:t>See computing.py</w:t>
       </w:r>
     </w:p>
+    <w:p/>
     <w:sectPr>
       <w:pgSz w:w="12240" w:h="15840"/>
       <w:pgMar w:top="1440" w:right="1440" w:bottom="1440" w:left="1440" w:header="720" w:footer="720" w:gutter="0"/>
@@ -11232,6 +11232,109 @@
     </w:sectPr>
   </w:body>
 </w:document>
+</file>
+
+<file path=word/endnotes.xml><?xml version="1.0" encoding="utf-8"?>
+<w:endnotes xmlns:wpc="http://schemas.microsoft.com/office/word/2010/wordprocessingCanvas" xmlns:mc="http://schemas.openxmlformats.org/markup-compatibility/2006" xmlns:o="urn:schemas-microsoft-com:office:office" xmlns:r="http://schemas.openxmlformats.org/officeDocument/2006/relationships" xmlns:m="http://schemas.openxmlformats.org/officeDocument/2006/math" xmlns:v="urn:schemas-microsoft-com:vml" xmlns:wp14="http://schemas.microsoft.com/office/word/2010/wordprocessingDrawing" xmlns:wp="http://schemas.openxmlformats.org/drawingml/2006/wordprocessingDrawing" xmlns:w10="urn:schemas-microsoft-com:office:word" xmlns:w="http://schemas.openxmlformats.org/wordprocessingml/2006/main" xmlns:w14="http://schemas.microsoft.com/office/word/2010/wordml" xmlns:w15="http://schemas.microsoft.com/office/word/2012/wordml" xmlns:wpg="http://schemas.microsoft.com/office/word/2010/wordprocessingGroup" xmlns:wpi="http://schemas.microsoft.com/office/word/2010/wordprocessingInk" xmlns:wne="http://schemas.microsoft.com/office/word/2006/wordml" xmlns:wps="http://schemas.microsoft.com/office/word/2010/wordprocessingShape" mc:Ignorable="w14 w15 wp14">
+  <w:endnote w:type="separator" w:id="-1">
+    <w:p>
+      <w:pPr>
+        <w:spacing w:after="0" w:line="240" w:lineRule="auto"/>
+      </w:pPr>
+      <w:r>
+        <w:separator/>
+      </w:r>
+    </w:p>
+  </w:endnote>
+  <w:endnote w:type="continuationSeparator" w:id="0">
+    <w:p>
+      <w:pPr>
+        <w:spacing w:after="0" w:line="240" w:lineRule="auto"/>
+      </w:pPr>
+      <w:r>
+        <w:continuationSeparator/>
+      </w:r>
+    </w:p>
+  </w:endnote>
+</w:endnotes>
+</file>
+
+<file path=word/footer1.xml><?xml version="1.0" encoding="utf-8"?>
+<w:ftr xmlns:wpc="http://schemas.microsoft.com/office/word/2010/wordprocessingCanvas" xmlns:mc="http://schemas.openxmlformats.org/markup-compatibility/2006" xmlns:o="urn:schemas-microsoft-com:office:office" xmlns:r="http://schemas.openxmlformats.org/officeDocument/2006/relationships" xmlns:m="http://schemas.openxmlformats.org/officeDocument/2006/math" xmlns:v="urn:schemas-microsoft-com:vml" xmlns:wp14="http://schemas.microsoft.com/office/word/2010/wordprocessingDrawing" xmlns:wp="http://schemas.openxmlformats.org/drawingml/2006/wordprocessingDrawing" xmlns:w10="urn:schemas-microsoft-com:office:word" xmlns:w="http://schemas.openxmlformats.org/wordprocessingml/2006/main" xmlns:w14="http://schemas.microsoft.com/office/word/2010/wordml" xmlns:w15="http://schemas.microsoft.com/office/word/2012/wordml" xmlns:wpg="http://schemas.microsoft.com/office/word/2010/wordprocessingGroup" xmlns:wpi="http://schemas.microsoft.com/office/word/2010/wordprocessingInk" xmlns:wne="http://schemas.microsoft.com/office/word/2006/wordml" xmlns:wps="http://schemas.microsoft.com/office/word/2010/wordprocessingShape" mc:Ignorable="w14 w15 wp14">
+  <w:sdt>
+    <w:sdtPr>
+      <w:id w:val="-1845625600"/>
+      <w:docPartObj>
+        <w:docPartGallery w:val="Page Numbers (Bottom of Page)"/>
+        <w:docPartUnique/>
+      </w:docPartObj>
+    </w:sdtPr>
+    <w:sdtEndPr>
+      <w:rPr>
+        <w:noProof/>
+      </w:rPr>
+    </w:sdtEndPr>
+    <w:sdtContent>
+      <w:p>
+        <w:pPr>
+          <w:pStyle w:val="Footer"/>
+          <w:jc w:val="center"/>
+        </w:pPr>
+        <w:r>
+          <w:fldChar w:fldCharType="begin"/>
+        </w:r>
+        <w:r>
+          <w:instrText xml:space="preserve"> PAGE   \* MERGEFORMAT </w:instrText>
+        </w:r>
+        <w:r>
+          <w:fldChar w:fldCharType="separate"/>
+        </w:r>
+        <w:r>
+          <w:rPr>
+            <w:noProof/>
+          </w:rPr>
+          <w:t>8</w:t>
+        </w:r>
+        <w:r>
+          <w:rPr>
+            <w:noProof/>
+          </w:rPr>
+          <w:fldChar w:fldCharType="end"/>
+        </w:r>
+      </w:p>
+    </w:sdtContent>
+  </w:sdt>
+  <w:p>
+    <w:pPr>
+      <w:pStyle w:val="Footer"/>
+    </w:pPr>
+  </w:p>
+</w:ftr>
+</file>
+
+<file path=word/footnotes.xml><?xml version="1.0" encoding="utf-8"?>
+<w:footnotes xmlns:wpc="http://schemas.microsoft.com/office/word/2010/wordprocessingCanvas" xmlns:mc="http://schemas.openxmlformats.org/markup-compatibility/2006" xmlns:o="urn:schemas-microsoft-com:office:office" xmlns:r="http://schemas.openxmlformats.org/officeDocument/2006/relationships" xmlns:m="http://schemas.openxmlformats.org/officeDocument/2006/math" xmlns:v="urn:schemas-microsoft-com:vml" xmlns:wp14="http://schemas.microsoft.com/office/word/2010/wordprocessingDrawing" xmlns:wp="http://schemas.openxmlformats.org/drawingml/2006/wordprocessingDrawing" xmlns:w10="urn:schemas-microsoft-com:office:word" xmlns:w="http://schemas.openxmlformats.org/wordprocessingml/2006/main" xmlns:w14="http://schemas.microsoft.com/office/word/2010/wordml" xmlns:w15="http://schemas.microsoft.com/office/word/2012/wordml" xmlns:wpg="http://schemas.microsoft.com/office/word/2010/wordprocessingGroup" xmlns:wpi="http://schemas.microsoft.com/office/word/2010/wordprocessingInk" xmlns:wne="http://schemas.microsoft.com/office/word/2006/wordml" xmlns:wps="http://schemas.microsoft.com/office/word/2010/wordprocessingShape" mc:Ignorable="w14 w15 wp14">
+  <w:footnote w:type="separator" w:id="-1">
+    <w:p>
+      <w:pPr>
+        <w:spacing w:after="0" w:line="240" w:lineRule="auto"/>
+      </w:pPr>
+      <w:r>
+        <w:separator/>
+      </w:r>
+    </w:p>
+  </w:footnote>
+  <w:footnote w:type="continuationSeparator" w:id="0">
+    <w:p>
+      <w:pPr>
+        <w:spacing w:after="0" w:line="240" w:lineRule="auto"/>
+      </w:pPr>
+      <w:r>
+        <w:continuationSeparator/>
+      </w:r>
+    </w:p>
+  </w:footnote>
+</w:footnotes>
 </file>
 
 <file path=word/numbering.xml><?xml version="1.0" encoding="utf-8"?>
@@ -12361,7 +12464,627 @@
     <w:basedOn w:val="DefaultParagraphFont"/>
     <w:rsid w:val="00826E0E"/>
   </w:style>
+  <w:style w:type="paragraph" w:styleId="Header">
+    <w:name w:val="header"/>
+    <w:basedOn w:val="Normal"/>
+    <w:link w:val="HeaderChar"/>
+    <w:uiPriority w:val="99"/>
+    <w:unhideWhenUsed/>
+    <w:rsid w:val="00AA0A53"/>
+    <w:pPr>
+      <w:tabs>
+        <w:tab w:val="center" w:pos="4680"/>
+        <w:tab w:val="right" w:pos="9360"/>
+      </w:tabs>
+      <w:spacing w:after="0" w:line="240" w:lineRule="auto"/>
+    </w:pPr>
+  </w:style>
+  <w:style w:type="character" w:customStyle="1" w:styleId="HeaderChar">
+    <w:name w:val="Header Char"/>
+    <w:basedOn w:val="DefaultParagraphFont"/>
+    <w:link w:val="Header"/>
+    <w:uiPriority w:val="99"/>
+    <w:rsid w:val="00AA0A53"/>
+  </w:style>
+  <w:style w:type="paragraph" w:styleId="Footer">
+    <w:name w:val="footer"/>
+    <w:basedOn w:val="Normal"/>
+    <w:link w:val="FooterChar"/>
+    <w:uiPriority w:val="99"/>
+    <w:unhideWhenUsed/>
+    <w:rsid w:val="00AA0A53"/>
+    <w:pPr>
+      <w:tabs>
+        <w:tab w:val="center" w:pos="4680"/>
+        <w:tab w:val="right" w:pos="9360"/>
+      </w:tabs>
+      <w:spacing w:after="0" w:line="240" w:lineRule="auto"/>
+    </w:pPr>
+  </w:style>
+  <w:style w:type="character" w:customStyle="1" w:styleId="FooterChar">
+    <w:name w:val="Footer Char"/>
+    <w:basedOn w:val="DefaultParagraphFont"/>
+    <w:link w:val="Footer"/>
+    <w:uiPriority w:val="99"/>
+    <w:rsid w:val="00AA0A53"/>
+  </w:style>
 </w:styles>
+</file>
+
+<file path=word/glossary/document.xml><?xml version="1.0" encoding="utf-8"?>
+<w:glossaryDocument xmlns:wpc="http://schemas.microsoft.com/office/word/2010/wordprocessingCanvas" xmlns:mc="http://schemas.openxmlformats.org/markup-compatibility/2006" xmlns:o="urn:schemas-microsoft-com:office:office" xmlns:r="http://schemas.openxmlformats.org/officeDocument/2006/relationships" xmlns:m="http://schemas.openxmlformats.org/officeDocument/2006/math" xmlns:v="urn:schemas-microsoft-com:vml" xmlns:wp14="http://schemas.microsoft.com/office/word/2010/wordprocessingDrawing" xmlns:wp="http://schemas.openxmlformats.org/drawingml/2006/wordprocessingDrawing" xmlns:w10="urn:schemas-microsoft-com:office:word" xmlns:w="http://schemas.openxmlformats.org/wordprocessingml/2006/main" xmlns:w14="http://schemas.microsoft.com/office/word/2010/wordml" xmlns:w15="http://schemas.microsoft.com/office/word/2012/wordml" xmlns:wpg="http://schemas.microsoft.com/office/word/2010/wordprocessingGroup" xmlns:wpi="http://schemas.microsoft.com/office/word/2010/wordprocessingInk" xmlns:wne="http://schemas.microsoft.com/office/word/2006/wordml" xmlns:wps="http://schemas.microsoft.com/office/word/2010/wordprocessingShape" mc:Ignorable="w14 w15 wp14"/>
+</file>
+
+<file path=word/glossary/fontTable.xml><?xml version="1.0" encoding="utf-8"?>
+<w:fonts xmlns:mc="http://schemas.openxmlformats.org/markup-compatibility/2006" xmlns:r="http://schemas.openxmlformats.org/officeDocument/2006/relationships" xmlns:w="http://schemas.openxmlformats.org/wordprocessingml/2006/main" xmlns:w14="http://schemas.microsoft.com/office/word/2010/wordml" xmlns:w15="http://schemas.microsoft.com/office/word/2012/wordml" mc:Ignorable="w14 w15">
+  <w:font w:name="Times New Roman">
+    <w:panose1 w:val="02020603050405020304"/>
+    <w:charset w:val="00"/>
+    <w:family w:val="roman"/>
+    <w:pitch w:val="variable"/>
+    <w:sig w:usb0="E0002AFF" w:usb1="C0007841" w:usb2="00000009" w:usb3="00000000" w:csb0="000001FF" w:csb1="00000000"/>
+  </w:font>
+  <w:font w:name="Calibri">
+    <w:panose1 w:val="020F0502020204030204"/>
+    <w:charset w:val="00"/>
+    <w:family w:val="swiss"/>
+    <w:pitch w:val="variable"/>
+    <w:sig w:usb0="E00002FF" w:usb1="4000ACFF" w:usb2="00000001" w:usb3="00000000" w:csb0="0000019F" w:csb1="00000000"/>
+  </w:font>
+  <w:font w:name="Courier New">
+    <w:panose1 w:val="02070309020205020404"/>
+    <w:charset w:val="00"/>
+    <w:family w:val="modern"/>
+    <w:pitch w:val="fixed"/>
+    <w:sig w:usb0="E0002AFF" w:usb1="C0007843" w:usb2="00000009" w:usb3="00000000" w:csb0="000001FF" w:csb1="00000000"/>
+  </w:font>
+  <w:font w:name="Arial">
+    <w:panose1 w:val="020B0604020202020204"/>
+    <w:charset w:val="00"/>
+    <w:family w:val="swiss"/>
+    <w:pitch w:val="variable"/>
+    <w:sig w:usb0="E0002AFF" w:usb1="C0007843" w:usb2="00000009" w:usb3="00000000" w:csb0="000001FF" w:csb1="00000000"/>
+  </w:font>
+  <w:font w:name="Cambria Math">
+    <w:panose1 w:val="02040503050406030204"/>
+    <w:charset w:val="00"/>
+    <w:family w:val="roman"/>
+    <w:pitch w:val="variable"/>
+    <w:sig w:usb0="E00002FF" w:usb1="420024FF" w:usb2="00000000" w:usb3="00000000" w:csb0="0000019F" w:csb1="00000000"/>
+  </w:font>
+  <w:font w:name="MathJax_Math">
+    <w:altName w:val="Times New Roman"/>
+    <w:panose1 w:val="00000000000000000000"/>
+    <w:charset w:val="00"/>
+    <w:family w:val="roman"/>
+    <w:notTrueType/>
+    <w:pitch w:val="default"/>
+  </w:font>
+  <w:font w:name="MathJax_Main">
+    <w:altName w:val="Times New Roman"/>
+    <w:panose1 w:val="00000000000000000000"/>
+    <w:charset w:val="00"/>
+    <w:family w:val="roman"/>
+    <w:notTrueType/>
+    <w:pitch w:val="default"/>
+  </w:font>
+  <w:font w:name="Meiryo">
+    <w:panose1 w:val="020B0604030504040204"/>
+    <w:charset w:val="80"/>
+    <w:family w:val="swiss"/>
+    <w:pitch w:val="variable"/>
+    <w:sig w:usb0="E10102FF" w:usb1="EAC7FFFF" w:usb2="00010012" w:usb3="00000000" w:csb0="0002009F" w:csb1="00000000"/>
+  </w:font>
+  <w:font w:name="PMingLiU">
+    <w:altName w:val="新細明體"/>
+    <w:panose1 w:val="02020500000000000000"/>
+    <w:charset w:val="88"/>
+    <w:family w:val="roman"/>
+    <w:pitch w:val="variable"/>
+    <w:sig w:usb0="A00002FF" w:usb1="28CFFCFA" w:usb2="00000016" w:usb3="00000000" w:csb0="00100001" w:csb1="00000000"/>
+  </w:font>
+  <w:font w:name="Georgia">
+    <w:panose1 w:val="02040502050405020303"/>
+    <w:charset w:val="00"/>
+    <w:family w:val="roman"/>
+    <w:pitch w:val="variable"/>
+    <w:sig w:usb0="00000287" w:usb1="00000000" w:usb2="00000000" w:usb3="00000000" w:csb0="0000009F" w:csb1="00000000"/>
+  </w:font>
+  <w:font w:name="Cambria">
+    <w:panose1 w:val="02040503050406030204"/>
+    <w:charset w:val="00"/>
+    <w:family w:val="roman"/>
+    <w:pitch w:val="variable"/>
+    <w:sig w:usb0="E00002FF" w:usb1="400004FF" w:usb2="00000000" w:usb3="00000000" w:csb0="0000019F" w:csb1="00000000"/>
+  </w:font>
+  <w:font w:name="Calibri Light">
+    <w:panose1 w:val="020F0302020204030204"/>
+    <w:charset w:val="00"/>
+    <w:family w:val="swiss"/>
+    <w:pitch w:val="variable"/>
+    <w:sig w:usb0="A00002EF" w:usb1="4000207B" w:usb2="00000000" w:usb3="00000000" w:csb0="0000019F" w:csb1="00000000"/>
+  </w:font>
+</w:fonts>
+</file>
+
+<file path=word/glossary/settings.xml><?xml version="1.0" encoding="utf-8"?>
+<w:settings xmlns:mc="http://schemas.openxmlformats.org/markup-compatibility/2006" xmlns:o="urn:schemas-microsoft-com:office:office" xmlns:r="http://schemas.openxmlformats.org/officeDocument/2006/relationships" xmlns:m="http://schemas.openxmlformats.org/officeDocument/2006/math" xmlns:v="urn:schemas-microsoft-com:vml" xmlns:w10="urn:schemas-microsoft-com:office:word" xmlns:w="http://schemas.openxmlformats.org/wordprocessingml/2006/main" xmlns:w14="http://schemas.microsoft.com/office/word/2010/wordml" xmlns:w15="http://schemas.microsoft.com/office/word/2012/wordml" xmlns:sl="http://schemas.openxmlformats.org/schemaLibrary/2006/main" mc:Ignorable="w14 w15">
+  <w:view w:val="normal"/>
+  <w:defaultTabStop w:val="720"/>
+  <w:characterSpacingControl w:val="doNotCompress"/>
+  <w:compat>
+    <w:useFELayout/>
+    <w:compatSetting w:name="compatibilityMode" w:uri="http://schemas.microsoft.com/office/word" w:val="15"/>
+    <w:compatSetting w:name="overrideTableStyleFontSizeAndJustification" w:uri="http://schemas.microsoft.com/office/word" w:val="1"/>
+    <w:compatSetting w:name="enableOpenTypeFeatures" w:uri="http://schemas.microsoft.com/office/word" w:val="1"/>
+    <w:compatSetting w:name="doNotFlipMirrorIndents" w:uri="http://schemas.microsoft.com/office/word" w:val="1"/>
+    <w:compatSetting w:name="differentiateMultirowTableHeaders" w:uri="http://schemas.microsoft.com/office/word" w:val="1"/>
+  </w:compat>
+  <w:rsids>
+    <w:rsidRoot w:val="00E348D4"/>
+    <w:rsid w:val="005E0BB8"/>
+    <w:rsid w:val="00E348D4"/>
+  </w:rsids>
+  <m:mathPr>
+    <m:mathFont m:val="Cambria Math"/>
+    <m:brkBin m:val="before"/>
+    <m:brkBinSub m:val="--"/>
+    <m:smallFrac m:val="0"/>
+    <m:dispDef/>
+    <m:lMargin m:val="0"/>
+    <m:rMargin m:val="0"/>
+    <m:defJc m:val="centerGroup"/>
+    <m:wrapIndent m:val="1440"/>
+    <m:intLim m:val="subSup"/>
+    <m:naryLim m:val="undOvr"/>
+  </m:mathPr>
+  <w:themeFontLang w:val="en-US"/>
+  <w:clrSchemeMapping w:bg1="light1" w:t1="dark1" w:bg2="light2" w:t2="dark2" w:accent1="accent1" w:accent2="accent2" w:accent3="accent3" w:accent4="accent4" w:accent5="accent5" w:accent6="accent6" w:hyperlink="hyperlink" w:followedHyperlink="followedHyperlink"/>
+  <w:decimalSymbol w:val="."/>
+  <w:listSeparator w:val=","/>
+  <w15:chartTrackingRefBased/>
+</w:settings>
+</file>
+
+<file path=word/glossary/styles.xml><?xml version="1.0" encoding="utf-8"?>
+<w:styles xmlns:mc="http://schemas.openxmlformats.org/markup-compatibility/2006" xmlns:r="http://schemas.openxmlformats.org/officeDocument/2006/relationships" xmlns:w="http://schemas.openxmlformats.org/wordprocessingml/2006/main" xmlns:w14="http://schemas.microsoft.com/office/word/2010/wordml" xmlns:w15="http://schemas.microsoft.com/office/word/2012/wordml" mc:Ignorable="w14 w15">
+  <w:docDefaults>
+    <w:rPrDefault>
+      <w:rPr>
+        <w:rFonts w:asciiTheme="minorHAnsi" w:eastAsiaTheme="minorEastAsia" w:hAnsiTheme="minorHAnsi" w:cstheme="minorBidi"/>
+        <w:sz w:val="22"/>
+        <w:szCs w:val="22"/>
+        <w:lang w:val="en-US" w:eastAsia="en-US" w:bidi="ar-SA"/>
+      </w:rPr>
+    </w:rPrDefault>
+    <w:pPrDefault>
+      <w:pPr>
+        <w:spacing w:after="160" w:line="259" w:lineRule="auto"/>
+      </w:pPr>
+    </w:pPrDefault>
+  </w:docDefaults>
+  <w:latentStyles w:defLockedState="0" w:defUIPriority="99" w:defSemiHidden="0" w:defUnhideWhenUsed="0" w:defQFormat="0" w:count="371">
+    <w:lsdException w:name="Normal" w:uiPriority="0" w:qFormat="1"/>
+    <w:lsdException w:name="heading 1" w:uiPriority="9" w:qFormat="1"/>
+    <w:lsdException w:name="heading 2" w:semiHidden="1" w:uiPriority="9" w:unhideWhenUsed="1" w:qFormat="1"/>
+    <w:lsdException w:name="heading 3" w:semiHidden="1" w:uiPriority="9" w:unhideWhenUsed="1" w:qFormat="1"/>
+    <w:lsdException w:name="heading 4" w:semiHidden="1" w:uiPriority="9" w:unhideWhenUsed="1" w:qFormat="1"/>
+    <w:lsdException w:name="heading 5" w:semiHidden="1" w:uiPriority="9" w:unhideWhenUsed="1" w:qFormat="1"/>
+    <w:lsdException w:name="heading 6" w:semiHidden="1" w:uiPriority="9" w:unhideWhenUsed="1" w:qFormat="1"/>
+    <w:lsdException w:name="heading 7" w:semiHidden="1" w:uiPriority="9" w:unhideWhenUsed="1" w:qFormat="1"/>
+    <w:lsdException w:name="heading 8" w:semiHidden="1" w:uiPriority="9" w:unhideWhenUsed="1" w:qFormat="1"/>
+    <w:lsdException w:name="heading 9" w:semiHidden="1" w:uiPriority="9" w:unhideWhenUsed="1" w:qFormat="1"/>
+    <w:lsdException w:name="index 1" w:semiHidden="1" w:unhideWhenUsed="1"/>
+    <w:lsdException w:name="index 2" w:semiHidden="1" w:unhideWhenUsed="1"/>
+    <w:lsdException w:name="index 3" w:semiHidden="1" w:unhideWhenUsed="1"/>
+    <w:lsdException w:name="index 4" w:semiHidden="1" w:unhideWhenUsed="1"/>
+    <w:lsdException w:name="index 5" w:semiHidden="1" w:unhideWhenUsed="1"/>
+    <w:lsdException w:name="index 6" w:semiHidden="1" w:unhideWhenUsed="1"/>
+    <w:lsdException w:name="index 7" w:semiHidden="1" w:unhideWhenUsed="1"/>
+    <w:lsdException w:name="index 8" w:semiHidden="1" w:unhideWhenUsed="1"/>
+    <w:lsdException w:name="index 9" w:semiHidden="1" w:unhideWhenUsed="1"/>
+    <w:lsdException w:name="toc 1" w:semiHidden="1" w:uiPriority="39" w:unhideWhenUsed="1"/>
+    <w:lsdException w:name="toc 2" w:semiHidden="1" w:uiPriority="39" w:unhideWhenUsed="1"/>
+    <w:lsdException w:name="toc 3" w:semiHidden="1" w:uiPriority="39" w:unhideWhenUsed="1"/>
+    <w:lsdException w:name="toc 4" w:semiHidden="1" w:uiPriority="39" w:unhideWhenUsed="1"/>
+    <w:lsdException w:name="toc 5" w:semiHidden="1" w:uiPriority="39" w:unhideWhenUsed="1"/>
+    <w:lsdException w:name="toc 6" w:semiHidden="1" w:uiPriority="39" w:unhideWhenUsed="1"/>
+    <w:lsdException w:name="toc 7" w:semiHidden="1" w:uiPriority="39" w:unhideWhenUsed="1"/>
+    <w:lsdException w:name="toc 8" w:semiHidden="1" w:uiPriority="39" w:unhideWhenUsed="1"/>
+    <w:lsdException w:name="toc 9" w:semiHidden="1" w:uiPriority="39" w:unhideWhenUsed="1"/>
+    <w:lsdException w:name="Normal Indent" w:semiHidden="1" w:unhideWhenUsed="1"/>
+    <w:lsdException w:name="footnote text" w:semiHidden="1" w:unhideWhenUsed="1"/>
+    <w:lsdException w:name="annotation text" w:semiHidden="1" w:unhideWhenUsed="1"/>
+    <w:lsdException w:name="header" w:semiHidden="1" w:unhideWhenUsed="1"/>
+    <w:lsdException w:name="footer" w:semiHidden="1" w:unhideWhenUsed="1"/>
+    <w:lsdException w:name="index heading" w:semiHidden="1" w:unhideWhenUsed="1"/>
+    <w:lsdException w:name="caption" w:semiHidden="1" w:uiPriority="35" w:unhideWhenUsed="1" w:qFormat="1"/>
+    <w:lsdException w:name="table of figures" w:semiHidden="1" w:unhideWhenUsed="1"/>
+    <w:lsdException w:name="envelope address" w:semiHidden="1" w:unhideWhenUsed="1"/>
+    <w:lsdException w:name="envelope return" w:semiHidden="1" w:unhideWhenUsed="1"/>
+    <w:lsdException w:name="footnote reference" w:semiHidden="1" w:unhideWhenUsed="1"/>
+    <w:lsdException w:name="annotation reference" w:semiHidden="1" w:unhideWhenUsed="1"/>
+    <w:lsdException w:name="line number" w:semiHidden="1" w:unhideWhenUsed="1"/>
+    <w:lsdException w:name="page number" w:semiHidden="1" w:unhideWhenUsed="1"/>
+    <w:lsdException w:name="endnote reference" w:semiHidden="1" w:unhideWhenUsed="1"/>
+    <w:lsdException w:name="endnote text" w:semiHidden="1" w:unhideWhenUsed="1"/>
+    <w:lsdException w:name="table of authorities" w:semiHidden="1" w:unhideWhenUsed="1"/>
+    <w:lsdException w:name="macro" w:semiHidden="1" w:unhideWhenUsed="1"/>
+    <w:lsdException w:name="toa heading" w:semiHidden="1" w:unhideWhenUsed="1"/>
+    <w:lsdException w:name="List" w:semiHidden="1" w:unhideWhenUsed="1"/>
+    <w:lsdException w:name="List Bullet" w:semiHidden="1" w:unhideWhenUsed="1"/>
+    <w:lsdException w:name="List Number" w:semiHidden="1" w:unhideWhenUsed="1"/>
+    <w:lsdException w:name="List 2" w:semiHidden="1" w:unhideWhenUsed="1"/>
+    <w:lsdException w:name="List 3" w:semiHidden="1" w:unhideWhenUsed="1"/>
+    <w:lsdException w:name="List 4" w:semiHidden="1" w:unhideWhenUsed="1"/>
+    <w:lsdException w:name="List 5" w:semiHidden="1" w:unhideWhenUsed="1"/>
+    <w:lsdException w:name="List Bullet 2" w:semiHidden="1" w:unhideWhenUsed="1"/>
+    <w:lsdException w:name="List Bullet 3" w:semiHidden="1" w:unhideWhenUsed="1"/>
+    <w:lsdException w:name="List Bullet 4" w:semiHidden="1" w:unhideWhenUsed="1"/>
+    <w:lsdException w:name="List Bullet 5" w:semiHidden="1" w:unhideWhenUsed="1"/>
+    <w:lsdException w:name="List Number 2" w:semiHidden="1" w:unhideWhenUsed="1"/>
+    <w:lsdException w:name="List Number 3" w:semiHidden="1" w:unhideWhenUsed="1"/>
+    <w:lsdException w:name="List Number 4" w:semiHidden="1" w:unhideWhenUsed="1"/>
+    <w:lsdException w:name="List Number 5" w:semiHidden="1" w:unhideWhenUsed="1"/>
+    <w:lsdException w:name="Title" w:uiPriority="10" w:qFormat="1"/>
+    <w:lsdException w:name="Closing" w:semiHidden="1" w:unhideWhenUsed="1"/>
+    <w:lsdException w:name="Signature" w:semiHidden="1" w:unhideWhenUsed="1"/>
+    <w:lsdException w:name="Default Paragraph Font" w:semiHidden="1" w:uiPriority="1" w:unhideWhenUsed="1"/>
+    <w:lsdException w:name="Body Text" w:semiHidden="1" w:unhideWhenUsed="1"/>
+    <w:lsdException w:name="Body Text Indent" w:semiHidden="1" w:unhideWhenUsed="1"/>
+    <w:lsdException w:name="List Continue" w:semiHidden="1" w:unhideWhenUsed="1"/>
+    <w:lsdException w:name="List Continue 2" w:semiHidden="1" w:unhideWhenUsed="1"/>
+    <w:lsdException w:name="List Continue 3" w:semiHidden="1" w:unhideWhenUsed="1"/>
+    <w:lsdException w:name="List Continue 4" w:semiHidden="1" w:unhideWhenUsed="1"/>
+    <w:lsdException w:name="List Continue 5" w:semiHidden="1" w:unhideWhenUsed="1"/>
+    <w:lsdException w:name="Message Header" w:semiHidden="1" w:unhideWhenUsed="1"/>
+    <w:lsdException w:name="Subtitle" w:uiPriority="11" w:qFormat="1"/>
+    <w:lsdException w:name="Salutation" w:semiHidden="1" w:unhideWhenUsed="1"/>
+    <w:lsdException w:name="Date" w:semiHidden="1" w:unhideWhenUsed="1"/>
+    <w:lsdException w:name="Body Text First Indent" w:semiHidden="1" w:unhideWhenUsed="1"/>
+    <w:lsdException w:name="Body Text First Indent 2" w:semiHidden="1" w:unhideWhenUsed="1"/>
+    <w:lsdException w:name="Note Heading" w:semiHidden="1" w:unhideWhenUsed="1"/>
+    <w:lsdException w:name="Body Text 2" w:semiHidden="1" w:unhideWhenUsed="1"/>
+    <w:lsdException w:name="Body Text 3" w:semiHidden="1" w:unhideWhenUsed="1"/>
+    <w:lsdException w:name="Body Text Indent 2" w:semiHidden="1" w:unhideWhenUsed="1"/>
+    <w:lsdException w:name="Body Text Indent 3" w:semiHidden="1" w:unhideWhenUsed="1"/>
+    <w:lsdException w:name="Block Text" w:semiHidden="1" w:unhideWhenUsed="1"/>
+    <w:lsdException w:name="Hyperlink" w:semiHidden="1" w:unhideWhenUsed="1"/>
+    <w:lsdException w:name="FollowedHyperlink" w:semiHidden="1" w:unhideWhenUsed="1"/>
+    <w:lsdException w:name="Strong" w:uiPriority="22" w:qFormat="1"/>
+    <w:lsdException w:name="Emphasis" w:uiPriority="20" w:qFormat="1"/>
+    <w:lsdException w:name="Document Map" w:semiHidden="1" w:unhideWhenUsed="1"/>
+    <w:lsdException w:name="Plain Text" w:semiHidden="1" w:unhideWhenUsed="1"/>
+    <w:lsdException w:name="E-mail Signature" w:semiHidden="1" w:unhideWhenUsed="1"/>
+    <w:lsdException w:name="HTML Top of Form" w:semiHidden="1" w:unhideWhenUsed="1"/>
+    <w:lsdException w:name="HTML Bottom of Form" w:semiHidden="1" w:unhideWhenUsed="1"/>
+    <w:lsdException w:name="Normal (Web)" w:semiHidden="1" w:unhideWhenUsed="1"/>
+    <w:lsdException w:name="HTML Acronym" w:semiHidden="1" w:unhideWhenUsed="1"/>
+    <w:lsdException w:name="HTML Address" w:semiHidden="1" w:unhideWhenUsed="1"/>
+    <w:lsdException w:name="HTML Cite" w:semiHidden="1" w:unhideWhenUsed="1"/>
+    <w:lsdException w:name="HTML Code" w:semiHidden="1" w:unhideWhenUsed="1"/>
+    <w:lsdException w:name="HTML Definition" w:semiHidden="1" w:unhideWhenUsed="1"/>
+    <w:lsdException w:name="HTML Keyboard" w:semiHidden="1" w:unhideWhenUsed="1"/>
+    <w:lsdException w:name="HTML Preformatted" w:semiHidden="1" w:unhideWhenUsed="1"/>
+    <w:lsdException w:name="HTML Sample" w:semiHidden="1" w:unhideWhenUsed="1"/>
+    <w:lsdException w:name="HTML Typewriter" w:semiHidden="1" w:unhideWhenUsed="1"/>
+    <w:lsdException w:name="HTML Variable" w:semiHidden="1" w:unhideWhenUsed="1"/>
+    <w:lsdException w:name="Normal Table" w:semiHidden="1" w:unhideWhenUsed="1"/>
+    <w:lsdException w:name="annotation subject" w:semiHidden="1" w:unhideWhenUsed="1"/>
+    <w:lsdException w:name="No List" w:semiHidden="1" w:unhideWhenUsed="1"/>
+    <w:lsdException w:name="Outline List 1" w:semiHidden="1" w:unhideWhenUsed="1"/>
+    <w:lsdException w:name="Outline List 2" w:semiHidden="1" w:unhideWhenUsed="1"/>
+    <w:lsdException w:name="Outline List 3" w:semiHidden="1" w:unhideWhenUsed="1"/>
+    <w:lsdException w:name="Table Simple 1" w:semiHidden="1" w:unhideWhenUsed="1"/>
+    <w:lsdException w:name="Table Simple 2" w:semiHidden="1" w:unhideWhenUsed="1"/>
+    <w:lsdException w:name="Table Simple 3" w:semiHidden="1" w:unhideWhenUsed="1"/>
+    <w:lsdException w:name="Table Classic 1" w:semiHidden="1" w:unhideWhenUsed="1"/>
+    <w:lsdException w:name="Table Classic 2" w:semiHidden="1" w:unhideWhenUsed="1"/>
+    <w:lsdException w:name="Table Classic 3" w:semiHidden="1" w:unhideWhenUsed="1"/>
+    <w:lsdException w:name="Table Classic 4" w:semiHidden="1" w:unhideWhenUsed="1"/>
+    <w:lsdException w:name="Table Colorful 1" w:semiHidden="1" w:unhideWhenUsed="1"/>
+    <w:lsdException w:name="Table Colorful 2" w:semiHidden="1" w:unhideWhenUsed="1"/>
+    <w:lsdException w:name="Table Colorful 3" w:semiHidden="1" w:unhideWhenUsed="1"/>
+    <w:lsdException w:name="Table Columns 1" w:semiHidden="1" w:unhideWhenUsed="1"/>
+    <w:lsdException w:name="Table Columns 2" w:semiHidden="1" w:unhideWhenUsed="1"/>
+    <w:lsdException w:name="Table Columns 3" w:semiHidden="1" w:unhideWhenUsed="1"/>
+    <w:lsdException w:name="Table Columns 4" w:semiHidden="1" w:unhideWhenUsed="1"/>
+    <w:lsdException w:name="Table Columns 5" w:semiHidden="1" w:unhideWhenUsed="1"/>
+    <w:lsdException w:name="Table Grid 1" w:semiHidden="1" w:unhideWhenUsed="1"/>
+    <w:lsdException w:name="Table Grid 2" w:semiHidden="1" w:unhideWhenUsed="1"/>
+    <w:lsdException w:name="Table Grid 3" w:semiHidden="1" w:unhideWhenUsed="1"/>
+    <w:lsdException w:name="Table Grid 4" w:semiHidden="1" w:unhideWhenUsed="1"/>
+    <w:lsdException w:name="Table Grid 5" w:semiHidden="1" w:unhideWhenUsed="1"/>
+    <w:lsdException w:name="Table Grid 6" w:semiHidden="1" w:unhideWhenUsed="1"/>
+    <w:lsdException w:name="Table Grid 7" w:semiHidden="1" w:unhideWhenUsed="1"/>
+    <w:lsdException w:name="Table Grid 8" w:semiHidden="1" w:unhideWhenUsed="1"/>
+    <w:lsdException w:name="Table List 1" w:semiHidden="1" w:unhideWhenUsed="1"/>
+    <w:lsdException w:name="Table List 2" w:semiHidden="1" w:unhideWhenUsed="1"/>
+    <w:lsdException w:name="Table List 3" w:semiHidden="1" w:unhideWhenUsed="1"/>
+    <w:lsdException w:name="Table List 4" w:semiHidden="1" w:unhideWhenUsed="1"/>
+    <w:lsdException w:name="Table List 5" w:semiHidden="1" w:unhideWhenUsed="1"/>
+    <w:lsdException w:name="Table List 6" w:semiHidden="1" w:unhideWhenUsed="1"/>
+    <w:lsdException w:name="Table List 7" w:semiHidden="1" w:unhideWhenUsed="1"/>
+    <w:lsdException w:name="Table List 8" w:semiHidden="1" w:unhideWhenUsed="1"/>
+    <w:lsdException w:name="Table 3D effects 1" w:semiHidden="1" w:unhideWhenUsed="1"/>
+    <w:lsdException w:name="Table 3D effects 2" w:semiHidden="1" w:unhideWhenUsed="1"/>
+    <w:lsdException w:name="Table 3D effects 3" w:semiHidden="1" w:unhideWhenUsed="1"/>
+    <w:lsdException w:name="Table Contemporary" w:semiHidden="1" w:unhideWhenUsed="1"/>
+    <w:lsdException w:name="Table Elegant" w:semiHidden="1" w:unhideWhenUsed="1"/>
+    <w:lsdException w:name="Table Professional" w:semiHidden="1" w:unhideWhenUsed="1"/>
+    <w:lsdException w:name="Table Subtle 1" w:semiHidden="1" w:unhideWhenUsed="1"/>
+    <w:lsdException w:name="Table Subtle 2" w:semiHidden="1" w:unhideWhenUsed="1"/>
+    <w:lsdException w:name="Table Web 1" w:semiHidden="1" w:unhideWhenUsed="1"/>
+    <w:lsdException w:name="Table Web 2" w:semiHidden="1" w:unhideWhenUsed="1"/>
+    <w:lsdException w:name="Table Web 3" w:semiHidden="1" w:unhideWhenUsed="1"/>
+    <w:lsdException w:name="Balloon Text" w:semiHidden="1" w:unhideWhenUsed="1"/>
+    <w:lsdException w:name="Table Grid" w:uiPriority="39"/>
+    <w:lsdException w:name="Table Theme" w:semiHidden="1" w:unhideWhenUsed="1"/>
+    <w:lsdException w:name="Placeholder Text" w:semiHidden="1"/>
+    <w:lsdException w:name="No Spacing" w:uiPriority="1" w:qFormat="1"/>
+    <w:lsdException w:name="Light Shading" w:uiPriority="60"/>
+    <w:lsdException w:name="Light List" w:uiPriority="61"/>
+    <w:lsdException w:name="Light Grid" w:uiPriority="62"/>
+    <w:lsdException w:name="Medium Shading 1" w:uiPriority="63"/>
+    <w:lsdException w:name="Medium Shading 2" w:uiPriority="64"/>
+    <w:lsdException w:name="Medium List 1" w:uiPriority="65"/>
+    <w:lsdException w:name="Medium List 2" w:uiPriority="66"/>
+    <w:lsdException w:name="Medium Grid 1" w:uiPriority="67"/>
+    <w:lsdException w:name="Medium Grid 2" w:uiPriority="68"/>
+    <w:lsdException w:name="Medium Grid 3" w:uiPriority="69"/>
+    <w:lsdException w:name="Dark List" w:uiPriority="70"/>
+    <w:lsdException w:name="Colorful Shading" w:uiPriority="71"/>
+    <w:lsdException w:name="Colorful List" w:uiPriority="72"/>
+    <w:lsdException w:name="Colorful Grid" w:uiPriority="73"/>
+    <w:lsdException w:name="Light Shading Accent 1" w:uiPriority="60"/>
+    <w:lsdException w:name="Light List Accent 1" w:uiPriority="61"/>
+    <w:lsdException w:name="Light Grid Accent 1" w:uiPriority="62"/>
+    <w:lsdException w:name="Medium Shading 1 Accent 1" w:uiPriority="63"/>
+    <w:lsdException w:name="Medium Shading 2 Accent 1" w:uiPriority="64"/>
+    <w:lsdException w:name="Medium List 1 Accent 1" w:uiPriority="65"/>
+    <w:lsdException w:name="Revision" w:semiHidden="1"/>
+    <w:lsdException w:name="List Paragraph" w:uiPriority="34" w:qFormat="1"/>
+    <w:lsdException w:name="Quote" w:uiPriority="29" w:qFormat="1"/>
+    <w:lsdException w:name="Intense Quote" w:uiPriority="30" w:qFormat="1"/>
+    <w:lsdException w:name="Medium List 2 Accent 1" w:uiPriority="66"/>
+    <w:lsdException w:name="Medium Grid 1 Accent 1" w:uiPriority="67"/>
+    <w:lsdException w:name="Medium Grid 2 Accent 1" w:uiPriority="68"/>
+    <w:lsdException w:name="Medium Grid 3 Accent 1" w:uiPriority="69"/>
+    <w:lsdException w:name="Dark List Accent 1" w:uiPriority="70"/>
+    <w:lsdException w:name="Colorful Shading Accent 1" w:uiPriority="71"/>
+    <w:lsdException w:name="Colorful List Accent 1" w:uiPriority="72"/>
+    <w:lsdException w:name="Colorful Grid Accent 1" w:uiPriority="73"/>
+    <w:lsdException w:name="Light Shading Accent 2" w:uiPriority="60"/>
+    <w:lsdException w:name="Light List Accent 2" w:uiPriority="61"/>
+    <w:lsdException w:name="Light Grid Accent 2" w:uiPriority="62"/>
+    <w:lsdException w:name="Medium Shading 1 Accent 2" w:uiPriority="63"/>
+    <w:lsdException w:name="Medium Shading 2 Accent 2" w:uiPriority="64"/>
+    <w:lsdException w:name="Medium List 1 Accent 2" w:uiPriority="65"/>
+    <w:lsdException w:name="Medium List 2 Accent 2" w:uiPriority="66"/>
+    <w:lsdException w:name="Medium Grid 1 Accent 2" w:uiPriority="67"/>
+    <w:lsdException w:name="Medium Grid 2 Accent 2" w:uiPriority="68"/>
+    <w:lsdException w:name="Medium Grid 3 Accent 2" w:uiPriority="69"/>
+    <w:lsdException w:name="Dark List Accent 2" w:uiPriority="70"/>
+    <w:lsdException w:name="Colorful Shading Accent 2" w:uiPriority="71"/>
+    <w:lsdException w:name="Colorful List Accent 2" w:uiPriority="72"/>
+    <w:lsdException w:name="Colorful Grid Accent 2" w:uiPriority="73"/>
+    <w:lsdException w:name="Light Shading Accent 3" w:uiPriority="60"/>
+    <w:lsdException w:name="Light List Accent 3" w:uiPriority="61"/>
+    <w:lsdException w:name="Light Grid Accent 3" w:uiPriority="62"/>
+    <w:lsdException w:name="Medium Shading 1 Accent 3" w:uiPriority="63"/>
+    <w:lsdException w:name="Medium Shading 2 Accent 3" w:uiPriority="64"/>
+    <w:lsdException w:name="Medium List 1 Accent 3" w:uiPriority="65"/>
+    <w:lsdException w:name="Medium List 2 Accent 3" w:uiPriority="66"/>
+    <w:lsdException w:name="Medium Grid 1 Accent 3" w:uiPriority="67"/>
+    <w:lsdException w:name="Medium Grid 2 Accent 3" w:uiPriority="68"/>
+    <w:lsdException w:name="Medium Grid 3 Accent 3" w:uiPriority="69"/>
+    <w:lsdException w:name="Dark List Accent 3" w:uiPriority="70"/>
+    <w:lsdException w:name="Colorful Shading Accent 3" w:uiPriority="71"/>
+    <w:lsdException w:name="Colorful List Accent 3" w:uiPriority="72"/>
+    <w:lsdException w:name="Colorful Grid Accent 3" w:uiPriority="73"/>
+    <w:lsdException w:name="Light Shading Accent 4" w:uiPriority="60"/>
+    <w:lsdException w:name="Light List Accent 4" w:uiPriority="61"/>
+    <w:lsdException w:name="Light Grid Accent 4" w:uiPriority="62"/>
+    <w:lsdException w:name="Medium Shading 1 Accent 4" w:uiPriority="63"/>
+    <w:lsdException w:name="Medium Shading 2 Accent 4" w:uiPriority="64"/>
+    <w:lsdException w:name="Medium List 1 Accent 4" w:uiPriority="65"/>
+    <w:lsdException w:name="Medium List 2 Accent 4" w:uiPriority="66"/>
+    <w:lsdException w:name="Medium Grid 1 Accent 4" w:uiPriority="67"/>
+    <w:lsdException w:name="Medium Grid 2 Accent 4" w:uiPriority="68"/>
+    <w:lsdException w:name="Medium Grid 3 Accent 4" w:uiPriority="69"/>
+    <w:lsdException w:name="Dark List Accent 4" w:uiPriority="70"/>
+    <w:lsdException w:name="Colorful Shading Accent 4" w:uiPriority="71"/>
+    <w:lsdException w:name="Colorful List Accent 4" w:uiPriority="72"/>
+    <w:lsdException w:name="Colorful Grid Accent 4" w:uiPriority="73"/>
+    <w:lsdException w:name="Light Shading Accent 5" w:uiPriority="60"/>
+    <w:lsdException w:name="Light List Accent 5" w:uiPriority="61"/>
+    <w:lsdException w:name="Light Grid Accent 5" w:uiPriority="62"/>
+    <w:lsdException w:name="Medium Shading 1 Accent 5" w:uiPriority="63"/>
+    <w:lsdException w:name="Medium Shading 2 Accent 5" w:uiPriority="64"/>
+    <w:lsdException w:name="Medium List 1 Accent 5" w:uiPriority="65"/>
+    <w:lsdException w:name="Medium List 2 Accent 5" w:uiPriority="66"/>
+    <w:lsdException w:name="Medium Grid 1 Accent 5" w:uiPriority="67"/>
+    <w:lsdException w:name="Medium Grid 2 Accent 5" w:uiPriority="68"/>
+    <w:lsdException w:name="Medium Grid 3 Accent 5" w:uiPriority="69"/>
+    <w:lsdException w:name="Dark List Accent 5" w:uiPriority="70"/>
+    <w:lsdException w:name="Colorful Shading Accent 5" w:uiPriority="71"/>
+    <w:lsdException w:name="Colorful List Accent 5" w:uiPriority="72"/>
+    <w:lsdException w:name="Colorful Grid Accent 5" w:uiPriority="73"/>
+    <w:lsdException w:name="Light Shading Accent 6" w:uiPriority="60"/>
+    <w:lsdException w:name="Light List Accent 6" w:uiPriority="61"/>
+    <w:lsdException w:name="Light Grid Accent 6" w:uiPriority="62"/>
+    <w:lsdException w:name="Medium Shading 1 Accent 6" w:uiPriority="63"/>
+    <w:lsdException w:name="Medium Shading 2 Accent 6" w:uiPriority="64"/>
+    <w:lsdException w:name="Medium List 1 Accent 6" w:uiPriority="65"/>
+    <w:lsdException w:name="Medium List 2 Accent 6" w:uiPriority="66"/>
+    <w:lsdException w:name="Medium Grid 1 Accent 6" w:uiPriority="67"/>
+    <w:lsdException w:name="Medium Grid 2 Accent 6" w:uiPriority="68"/>
+    <w:lsdException w:name="Medium Grid 3 Accent 6" w:uiPriority="69"/>
+    <w:lsdException w:name="Dark List Accent 6" w:uiPriority="70"/>
+    <w:lsdException w:name="Colorful Shading Accent 6" w:uiPriority="71"/>
+    <w:lsdException w:name="Colorful List Accent 6" w:uiPriority="72"/>
+    <w:lsdException w:name="Colorful Grid Accent 6" w:uiPriority="73"/>
+    <w:lsdException w:name="Subtle Emphasis" w:uiPriority="19" w:qFormat="1"/>
+    <w:lsdException w:name="Intense Emphasis" w:uiPriority="21" w:qFormat="1"/>
+    <w:lsdException w:name="Subtle Reference" w:uiPriority="31" w:qFormat="1"/>
+    <w:lsdException w:name="Intense Reference" w:uiPriority="32" w:qFormat="1"/>
+    <w:lsdException w:name="Book Title" w:uiPriority="33" w:qFormat="1"/>
+    <w:lsdException w:name="Bibliography" w:semiHidden="1" w:uiPriority="37" w:unhideWhenUsed="1"/>
+    <w:lsdException w:name="TOC Heading" w:semiHidden="1" w:uiPriority="39" w:unhideWhenUsed="1" w:qFormat="1"/>
+    <w:lsdException w:name="Plain Table 1" w:uiPriority="41"/>
+    <w:lsdException w:name="Plain Table 2" w:uiPriority="42"/>
+    <w:lsdException w:name="Plain Table 3" w:uiPriority="43"/>
+    <w:lsdException w:name="Plain Table 4" w:uiPriority="44"/>
+    <w:lsdException w:name="Plain Table 5" w:uiPriority="45"/>
+    <w:lsdException w:name="Grid Table Light" w:uiPriority="40"/>
+    <w:lsdException w:name="Grid Table 1 Light" w:uiPriority="46"/>
+    <w:lsdException w:name="Grid Table 2" w:uiPriority="47"/>
+    <w:lsdException w:name="Grid Table 3" w:uiPriority="48"/>
+    <w:lsdException w:name="Grid Table 4" w:uiPriority="49"/>
+    <w:lsdException w:name="Grid Table 5 Dark" w:uiPriority="50"/>
+    <w:lsdException w:name="Grid Table 6 Colorful" w:uiPriority="51"/>
+    <w:lsdException w:name="Grid Table 7 Colorful" w:uiPriority="52"/>
+    <w:lsdException w:name="Grid Table 1 Light Accent 1" w:uiPriority="46"/>
+    <w:lsdException w:name="Grid Table 2 Accent 1" w:uiPriority="47"/>
+    <w:lsdException w:name="Grid Table 3 Accent 1" w:uiPriority="48"/>
+    <w:lsdException w:name="Grid Table 4 Accent 1" w:uiPriority="49"/>
+    <w:lsdException w:name="Grid Table 5 Dark Accent 1" w:uiPriority="50"/>
+    <w:lsdException w:name="Grid Table 6 Colorful Accent 1" w:uiPriority="51"/>
+    <w:lsdException w:name="Grid Table 7 Colorful Accent 1" w:uiPriority="52"/>
+    <w:lsdException w:name="Grid Table 1 Light Accent 2" w:uiPriority="46"/>
+    <w:lsdException w:name="Grid Table 2 Accent 2" w:uiPriority="47"/>
+    <w:lsdException w:name="Grid Table 3 Accent 2" w:uiPriority="48"/>
+    <w:lsdException w:name="Grid Table 4 Accent 2" w:uiPriority="49"/>
+    <w:lsdException w:name="Grid Table 5 Dark Accent 2" w:uiPriority="50"/>
+    <w:lsdException w:name="Grid Table 6 Colorful Accent 2" w:uiPriority="51"/>
+    <w:lsdException w:name="Grid Table 7 Colorful Accent 2" w:uiPriority="52"/>
+    <w:lsdException w:name="Grid Table 1 Light Accent 3" w:uiPriority="46"/>
+    <w:lsdException w:name="Grid Table 2 Accent 3" w:uiPriority="47"/>
+    <w:lsdException w:name="Grid Table 3 Accent 3" w:uiPriority="48"/>
+    <w:lsdException w:name="Grid Table 4 Accent 3" w:uiPriority="49"/>
+    <w:lsdException w:name="Grid Table 5 Dark Accent 3" w:uiPriority="50"/>
+    <w:lsdException w:name="Grid Table 6 Colorful Accent 3" w:uiPriority="51"/>
+    <w:lsdException w:name="Grid Table 7 Colorful Accent 3" w:uiPriority="52"/>
+    <w:lsdException w:name="Grid Table 1 Light Accent 4" w:uiPriority="46"/>
+    <w:lsdException w:name="Grid Table 2 Accent 4" w:uiPriority="47"/>
+    <w:lsdException w:name="Grid Table 3 Accent 4" w:uiPriority="48"/>
+    <w:lsdException w:name="Grid Table 4 Accent 4" w:uiPriority="49"/>
+    <w:lsdException w:name="Grid Table 5 Dark Accent 4" w:uiPriority="50"/>
+    <w:lsdException w:name="Grid Table 6 Colorful Accent 4" w:uiPriority="51"/>
+    <w:lsdException w:name="Grid Table 7 Colorful Accent 4" w:uiPriority="52"/>
+    <w:lsdException w:name="Grid Table 1 Light Accent 5" w:uiPriority="46"/>
+    <w:lsdException w:name="Grid Table 2 Accent 5" w:uiPriority="47"/>
+    <w:lsdException w:name="Grid Table 3 Accent 5" w:uiPriority="48"/>
+    <w:lsdException w:name="Grid Table 4 Accent 5" w:uiPriority="49"/>
+    <w:lsdException w:name="Grid Table 5 Dark Accent 5" w:uiPriority="50"/>
+    <w:lsdException w:name="Grid Table 6 Colorful Accent 5" w:uiPriority="51"/>
+    <w:lsdException w:name="Grid Table 7 Colorful Accent 5" w:uiPriority="52"/>
+    <w:lsdException w:name="Grid Table 1 Light Accent 6" w:uiPriority="46"/>
+    <w:lsdException w:name="Grid Table 2 Accent 6" w:uiPriority="47"/>
+    <w:lsdException w:name="Grid Table 3 Accent 6" w:uiPriority="48"/>
+    <w:lsdException w:name="Grid Table 4 Accent 6" w:uiPriority="49"/>
+    <w:lsdException w:name="Grid Table 5 Dark Accent 6" w:uiPriority="50"/>
+    <w:lsdException w:name="Grid Table 6 Colorful Accent 6" w:uiPriority="51"/>
+    <w:lsdException w:name="Grid Table 7 Colorful Accent 6" w:uiPriority="52"/>
+    <w:lsdException w:name="List Table 1 Light" w:uiPriority="46"/>
+    <w:lsdException w:name="List Table 2" w:uiPriority="47"/>
+    <w:lsdException w:name="List Table 3" w:uiPriority="48"/>
+    <w:lsdException w:name="List Table 4" w:uiPriority="49"/>
+    <w:lsdException w:name="List Table 5 Dark" w:uiPriority="50"/>
+    <w:lsdException w:name="List Table 6 Colorful" w:uiPriority="51"/>
+    <w:lsdException w:name="List Table 7 Colorful" w:uiPriority="52"/>
+    <w:lsdException w:name="List Table 1 Light Accent 1" w:uiPriority="46"/>
+    <w:lsdException w:name="List Table 2 Accent 1" w:uiPriority="47"/>
+    <w:lsdException w:name="List Table 3 Accent 1" w:uiPriority="48"/>
+    <w:lsdException w:name="List Table 4 Accent 1" w:uiPriority="49"/>
+    <w:lsdException w:name="List Table 5 Dark Accent 1" w:uiPriority="50"/>
+    <w:lsdException w:name="List Table 6 Colorful Accent 1" w:uiPriority="51"/>
+    <w:lsdException w:name="List Table 7 Colorful Accent 1" w:uiPriority="52"/>
+    <w:lsdException w:name="List Table 1 Light Accent 2" w:uiPriority="46"/>
+    <w:lsdException w:name="List Table 2 Accent 2" w:uiPriority="47"/>
+    <w:lsdException w:name="List Table 3 Accent 2" w:uiPriority="48"/>
+    <w:lsdException w:name="List Table 4 Accent 2" w:uiPriority="49"/>
+    <w:lsdException w:name="List Table 5 Dark Accent 2" w:uiPriority="50"/>
+    <w:lsdException w:name="List Table 6 Colorful Accent 2" w:uiPriority="51"/>
+    <w:lsdException w:name="List Table 7 Colorful Accent 2" w:uiPriority="52"/>
+    <w:lsdException w:name="List Table 1 Light Accent 3" w:uiPriority="46"/>
+    <w:lsdException w:name="List Table 2 Accent 3" w:uiPriority="47"/>
+    <w:lsdException w:name="List Table 3 Accent 3" w:uiPriority="48"/>
+    <w:lsdException w:name="List Table 4 Accent 3" w:uiPriority="49"/>
+    <w:lsdException w:name="List Table 5 Dark Accent 3" w:uiPriority="50"/>
+    <w:lsdException w:name="List Table 6 Colorful Accent 3" w:uiPriority="51"/>
+    <w:lsdException w:name="List Table 7 Colorful Accent 3" w:uiPriority="52"/>
+    <w:lsdException w:name="List Table 1 Light Accent 4" w:uiPriority="46"/>
+    <w:lsdException w:name="List Table 2 Accent 4" w:uiPriority="47"/>
+    <w:lsdException w:name="List Table 3 Accent 4" w:uiPriority="48"/>
+    <w:lsdException w:name="List Table 4 Accent 4" w:uiPriority="49"/>
+    <w:lsdException w:name="List Table 5 Dark Accent 4" w:uiPriority="50"/>
+    <w:lsdException w:name="List Table 6 Colorful Accent 4" w:uiPriority="51"/>
+    <w:lsdException w:name="List Table 7 Colorful Accent 4" w:uiPriority="52"/>
+    <w:lsdException w:name="List Table 1 Light Accent 5" w:uiPriority="46"/>
+    <w:lsdException w:name="List Table 2 Accent 5" w:uiPriority="47"/>
+    <w:lsdException w:name="List Table 3 Accent 5" w:uiPriority="48"/>
+    <w:lsdException w:name="List Table 4 Accent 5" w:uiPriority="49"/>
+    <w:lsdException w:name="List Table 5 Dark Accent 5" w:uiPriority="50"/>
+    <w:lsdException w:name="List Table 6 Colorful Accent 5" w:uiPriority="51"/>
+    <w:lsdException w:name="List Table 7 Colorful Accent 5" w:uiPriority="52"/>
+    <w:lsdException w:name="List Table 1 Light Accent 6" w:uiPriority="46"/>
+    <w:lsdException w:name="List Table 2 Accent 6" w:uiPriority="47"/>
+    <w:lsdException w:name="List Table 3 Accent 6" w:uiPriority="48"/>
+    <w:lsdException w:name="List Table 4 Accent 6" w:uiPriority="49"/>
+    <w:lsdException w:name="List Table 5 Dark Accent 6" w:uiPriority="50"/>
+    <w:lsdException w:name="List Table 6 Colorful Accent 6" w:uiPriority="51"/>
+    <w:lsdException w:name="List Table 7 Colorful Accent 6" w:uiPriority="52"/>
+  </w:latentStyles>
+  <w:style w:type="paragraph" w:default="1" w:styleId="Normal">
+    <w:name w:val="Normal"/>
+    <w:qFormat/>
+  </w:style>
+  <w:style w:type="character" w:default="1" w:styleId="DefaultParagraphFont">
+    <w:name w:val="Default Paragraph Font"/>
+    <w:uiPriority w:val="1"/>
+    <w:semiHidden/>
+    <w:unhideWhenUsed/>
+  </w:style>
+  <w:style w:type="table" w:default="1" w:styleId="TableNormal">
+    <w:name w:val="Normal Table"/>
+    <w:uiPriority w:val="99"/>
+    <w:semiHidden/>
+    <w:unhideWhenUsed/>
+    <w:tblPr>
+      <w:tblInd w:w="0" w:type="dxa"/>
+      <w:tblCellMar>
+        <w:top w:w="0" w:type="dxa"/>
+        <w:left w:w="108" w:type="dxa"/>
+        <w:bottom w:w="0" w:type="dxa"/>
+        <w:right w:w="108" w:type="dxa"/>
+      </w:tblCellMar>
+    </w:tblPr>
+  </w:style>
+  <w:style w:type="numbering" w:default="1" w:styleId="NoList">
+    <w:name w:val="No List"/>
+    <w:uiPriority w:val="99"/>
+    <w:semiHidden/>
+    <w:unhideWhenUsed/>
+  </w:style>
+  <w:style w:type="character" w:styleId="PlaceholderText">
+    <w:name w:val="Placeholder Text"/>
+    <w:basedOn w:val="DefaultParagraphFont"/>
+    <w:uiPriority w:val="99"/>
+    <w:semiHidden/>
+    <w:rsid w:val="00E348D4"/>
+    <w:rPr>
+      <w:color w:val="808080"/>
+    </w:rPr>
+  </w:style>
+</w:styles>
+</file>
+
+<file path=word/glossary/webSettings.xml><?xml version="1.0" encoding="utf-8"?>
+<w:webSettings xmlns:mc="http://schemas.openxmlformats.org/markup-compatibility/2006" xmlns:r="http://schemas.openxmlformats.org/officeDocument/2006/relationships" xmlns:w="http://schemas.openxmlformats.org/wordprocessingml/2006/main" xmlns:w14="http://schemas.microsoft.com/office/word/2010/wordml" xmlns:w15="http://schemas.microsoft.com/office/word/2012/wordml" mc:Ignorable="w14 w15">
+  <w:optimizeForBrowser/>
+  <w:allowPNG/>
+</w:webSettings>
 </file>
 
 <file path=word/theme/theme1.xml><?xml version="1.0" encoding="utf-8"?>
@@ -12654,7 +13377,7 @@
 </file>
 
 <file path=customXml/itemProps1.xml><?xml version="1.0" encoding="utf-8"?>
-<ds:datastoreItem xmlns:ds="http://schemas.openxmlformats.org/officeDocument/2006/customXml" ds:itemID="{6C3C13E5-99D3-406D-ADF1-A75FDDD0155A}">
+<ds:datastoreItem xmlns:ds="http://schemas.openxmlformats.org/officeDocument/2006/customXml" ds:itemID="{FA2EED32-4217-455E-89F5-2684458E97DD}">
   <ds:schemaRefs>
     <ds:schemaRef ds:uri="http://schemas.openxmlformats.org/officeDocument/2006/bibliography"/>
   </ds:schemaRefs>

</xml_diff>